<commit_message>
Update project description document
</commit_message>
<xml_diff>
--- a/Описание на проекта.docx
+++ b/Описание на проекта.docx
@@ -1,6 +1,6 @@
 
 <file path=word/document.xml><?xml version="1.0" encoding="utf-8"?>
-<w:document xmlns:wpc="http://schemas.microsoft.com/office/word/2010/wordprocessingCanvas" xmlns:cx="http://schemas.microsoft.com/office/drawing/2014/chartex" xmlns:cx1="http://schemas.microsoft.com/office/drawing/2015/9/8/chartex" xmlns:cx2="http://schemas.microsoft.com/office/drawing/2015/10/21/chartex" xmlns:cx3="http://schemas.microsoft.com/office/drawing/2016/5/9/chartex" xmlns:cx4="http://schemas.microsoft.com/office/drawing/2016/5/10/chartex" xmlns:cx5="http://schemas.microsoft.com/office/drawing/2016/5/11/chartex" xmlns:cx6="http://schemas.microsoft.com/office/drawing/2016/5/12/chartex" xmlns:cx7="http://schemas.microsoft.com/office/drawing/2016/5/13/chartex" xmlns:cx8="http://schemas.microsoft.com/office/drawing/2016/5/14/chartex" xmlns:mc="http://schemas.openxmlformats.org/markup-compatibility/2006" xmlns:aink="http://schemas.microsoft.com/office/drawing/2016/ink" xmlns:am3d="http://schemas.microsoft.com/office/drawing/2017/model3d" xmlns:o="urn:schemas-microsoft-com:office:office" xmlns:oel="http://schemas.microsoft.com/office/2019/extlst" xmlns:r="http://schemas.openxmlformats.org/officeDocument/2006/relationships" xmlns:m="http://schemas.openxmlformats.org/officeDocument/2006/math" xmlns:v="urn:schemas-microsoft-com:vml" xmlns:wp14="http://schemas.microsoft.com/office/word/2010/wordprocessingDrawing" xmlns:wp="http://schemas.openxmlformats.org/drawingml/2006/wordprocessingDrawing" xmlns:w10="urn:schemas-microsoft-com:office:word" xmlns:w="http://schemas.openxmlformats.org/wordprocessingml/2006/main" xmlns:w14="http://schemas.microsoft.com/office/word/2010/wordml" xmlns:w15="http://schemas.microsoft.com/office/word/2012/wordml" xmlns:w16cex="http://schemas.microsoft.com/office/word/2018/wordml/cex" xmlns:w16cid="http://schemas.microsoft.com/office/word/2016/wordml/cid" xmlns:w16="http://schemas.microsoft.com/office/word/2018/wordml" xmlns:w16sdtdh="http://schemas.microsoft.com/office/word/2020/wordml/sdtdatahash" xmlns:w16se="http://schemas.microsoft.com/office/word/2015/wordml/symex" xmlns:wpg="http://schemas.microsoft.com/office/word/2010/wordprocessingGroup" xmlns:wpi="http://schemas.microsoft.com/office/word/2010/wordprocessingInk" xmlns:wne="http://schemas.microsoft.com/office/word/2006/wordml" xmlns:wps="http://schemas.microsoft.com/office/word/2010/wordprocessingShape" mc:Ignorable="w14 w15 w16se w16cid w16 w16cex w16sdtdh wp14">
+<w:document xmlns:wpc="http://schemas.microsoft.com/office/word/2010/wordprocessingCanvas" xmlns:cx="http://schemas.microsoft.com/office/drawing/2014/chartex" xmlns:cx1="http://schemas.microsoft.com/office/drawing/2015/9/8/chartex" xmlns:cx2="http://schemas.microsoft.com/office/drawing/2015/10/21/chartex" xmlns:cx3="http://schemas.microsoft.com/office/drawing/2016/5/9/chartex" xmlns:cx4="http://schemas.microsoft.com/office/drawing/2016/5/10/chartex" xmlns:cx5="http://schemas.microsoft.com/office/drawing/2016/5/11/chartex" xmlns:cx6="http://schemas.microsoft.com/office/drawing/2016/5/12/chartex" xmlns:cx7="http://schemas.microsoft.com/office/drawing/2016/5/13/chartex" xmlns:cx8="http://schemas.microsoft.com/office/drawing/2016/5/14/chartex" xmlns:mc="http://schemas.openxmlformats.org/markup-compatibility/2006" xmlns:aink="http://schemas.microsoft.com/office/drawing/2016/ink" xmlns:am3d="http://schemas.microsoft.com/office/drawing/2017/model3d" xmlns:o="urn:schemas-microsoft-com:office:office" xmlns:oel="http://schemas.microsoft.com/office/2019/extlst" xmlns:r="http://schemas.openxmlformats.org/officeDocument/2006/relationships" xmlns:m="http://schemas.openxmlformats.org/officeDocument/2006/math" xmlns:v="urn:schemas-microsoft-com:vml" xmlns:wp14="http://schemas.microsoft.com/office/word/2010/wordprocessingDrawing" xmlns:wp="http://schemas.openxmlformats.org/drawingml/2006/wordprocessingDrawing" xmlns:w10="urn:schemas-microsoft-com:office:word" xmlns:w="http://schemas.openxmlformats.org/wordprocessingml/2006/main" xmlns:w14="http://schemas.microsoft.com/office/word/2010/wordml" xmlns:w15="http://schemas.microsoft.com/office/word/2012/wordml" xmlns:w16cex="http://schemas.microsoft.com/office/word/2018/wordml/cex" xmlns:w16cid="http://schemas.microsoft.com/office/word/2016/wordml/cid" xmlns:w16="http://schemas.microsoft.com/office/word/2018/wordml" xmlns:w16du="http://schemas.microsoft.com/office/word/2023/wordml/word16du" xmlns:w16sdtdh="http://schemas.microsoft.com/office/word/2020/wordml/sdtdatahash" xmlns:w16sdtfl="http://schemas.microsoft.com/office/word/2024/wordml/sdtformatlock" xmlns:w16se="http://schemas.microsoft.com/office/word/2015/wordml/symex" xmlns:wpg="http://schemas.microsoft.com/office/word/2010/wordprocessingGroup" xmlns:wpi="http://schemas.microsoft.com/office/word/2010/wordprocessingInk" xmlns:wne="http://schemas.microsoft.com/office/word/2006/wordml" xmlns:wps="http://schemas.microsoft.com/office/word/2010/wordprocessingShape" mc:Ignorable="w14 w15 w16se w16cid w16 w16cex w16sdtdh w16sdtfl w16du wp14">
   <w:body>
     <w:p>
       <w:pPr>
@@ -141,7 +141,6 @@
           <w:szCs w:val="48"/>
         </w:rPr>
       </w:pPr>
-      <w:proofErr w:type="spellStart"/>
       <w:r>
         <w:rPr>
           <w:b/>
@@ -151,7 +150,6 @@
         </w:rPr>
         <w:t>Workify</w:t>
       </w:r>
-      <w:proofErr w:type="spellEnd"/>
     </w:p>
     <w:p>
       <w:pPr>
@@ -177,7 +175,6 @@
         <w:rPr>
           <w:sz w:val="48"/>
           <w:szCs w:val="48"/>
-          <w:lang w:val="bg-BG"/>
         </w:rPr>
       </w:pPr>
       <w:r>
@@ -215,74 +212,18 @@
           <w:szCs w:val="48"/>
           <w:lang w:val="bg-BG"/>
         </w:rPr>
-        <w:t>Курс C</w:t>
-      </w:r>
-      <w:r>
-        <w:rPr>
-          <w:sz w:val="48"/>
-          <w:szCs w:val="48"/>
-        </w:rPr>
-        <w:t>IT</w:t>
-      </w:r>
-      <w:r>
-        <w:rPr>
-          <w:sz w:val="48"/>
-          <w:szCs w:val="48"/>
-          <w:lang w:val="bg-BG"/>
-        </w:rPr>
-        <w:t>B</w:t>
-      </w:r>
-      <w:r>
-        <w:rPr>
-          <w:sz w:val="48"/>
-          <w:szCs w:val="48"/>
-        </w:rPr>
-        <w:t>558</w:t>
-      </w:r>
-      <w:r>
-        <w:rPr>
-          <w:sz w:val="48"/>
-          <w:szCs w:val="48"/>
-          <w:lang w:val="bg-BG"/>
-        </w:rPr>
-        <w:t xml:space="preserve"> </w:t>
-      </w:r>
-      <w:proofErr w:type="spellStart"/>
-      <w:r>
-        <w:rPr>
-          <w:sz w:val="48"/>
-          <w:szCs w:val="48"/>
-          <w:lang w:val="bg-BG"/>
-        </w:rPr>
-        <w:t>Web</w:t>
-      </w:r>
-      <w:proofErr w:type="spellEnd"/>
-      <w:r>
-        <w:rPr>
-          <w:sz w:val="48"/>
-          <w:szCs w:val="48"/>
-          <w:lang w:val="bg-BG"/>
-        </w:rPr>
-        <w:t xml:space="preserve">-програмиране с HTML и </w:t>
-      </w:r>
-      <w:proofErr w:type="spellStart"/>
-      <w:r>
-        <w:rPr>
-          <w:sz w:val="48"/>
-          <w:szCs w:val="48"/>
-          <w:lang w:val="bg-BG"/>
-        </w:rPr>
-        <w:t>JavaScript</w:t>
-      </w:r>
-      <w:proofErr w:type="spellEnd"/>
-      <w:r>
-        <w:rPr>
-          <w:sz w:val="48"/>
-          <w:szCs w:val="48"/>
-          <w:lang w:val="bg-BG"/>
-        </w:rPr>
-        <w:br/>
-      </w:r>
+        <w:t>CSCB857 Съвременни тенденции в Web-дизайна</w:t>
+      </w:r>
+    </w:p>
+    <w:p>
+      <w:pPr>
+        <w:jc w:val="center"/>
+        <w:rPr>
+          <w:sz w:val="48"/>
+          <w:szCs w:val="48"/>
+          <w:lang w:val="bg-BG"/>
+        </w:rPr>
+      </w:pPr>
       <w:r>
         <w:rPr>
           <w:sz w:val="48"/>
@@ -360,27 +301,7 @@
           <w:sz w:val="40"/>
           <w:szCs w:val="40"/>
         </w:rPr>
-        <w:t>“</w:t>
-      </w:r>
-      <w:proofErr w:type="spellStart"/>
-      <w:r>
-        <w:rPr>
-          <w:i/>
-          <w:iCs/>
-          <w:sz w:val="40"/>
-          <w:szCs w:val="40"/>
-        </w:rPr>
-        <w:t>Workify</w:t>
-      </w:r>
-      <w:proofErr w:type="spellEnd"/>
-      <w:r>
-        <w:rPr>
-          <w:i/>
-          <w:iCs/>
-          <w:sz w:val="40"/>
-          <w:szCs w:val="40"/>
-        </w:rPr>
-        <w:t>”</w:t>
+        <w:t>“Workify”</w:t>
       </w:r>
       <w:r>
         <w:rPr>
@@ -422,25 +343,14 @@
         </w:rPr>
         <w:br/>
       </w:r>
-      <w:proofErr w:type="spellStart"/>
-      <w:r>
-        <w:rPr>
-          <w:i/>
-          <w:iCs/>
-          <w:sz w:val="40"/>
-          <w:szCs w:val="40"/>
-        </w:rPr>
-        <w:t>Workify</w:t>
-      </w:r>
-      <w:proofErr w:type="spellEnd"/>
-      <w:r>
-        <w:rPr>
-          <w:i/>
-          <w:iCs/>
-          <w:sz w:val="40"/>
-          <w:szCs w:val="40"/>
-        </w:rPr>
-        <w:t xml:space="preserve"> </w:t>
+      <w:r>
+        <w:rPr>
+          <w:i/>
+          <w:iCs/>
+          <w:sz w:val="40"/>
+          <w:szCs w:val="40"/>
+        </w:rPr>
+        <w:t xml:space="preserve">Workify </w:t>
       </w:r>
       <w:r>
         <w:rPr>
@@ -582,7 +492,6 @@
         </w:rPr>
         <w:t xml:space="preserve">и </w:t>
       </w:r>
-      <w:proofErr w:type="spellStart"/>
       <w:r>
         <w:rPr>
           <w:sz w:val="40"/>
@@ -590,7 +499,6 @@
         </w:rPr>
         <w:t>Javascript</w:t>
       </w:r>
-      <w:proofErr w:type="spellEnd"/>
       <w:r>
         <w:rPr>
           <w:sz w:val="40"/>
@@ -652,25 +560,7 @@
           <w:szCs w:val="40"/>
           <w:lang w:val="bg-BG"/>
         </w:rPr>
-        <w:t xml:space="preserve"> и резултатите. Стилизирал съм елементите като когато се мине над някоя обява за работа се получава лек „</w:t>
-      </w:r>
-      <w:proofErr w:type="spellStart"/>
-      <w:r>
-        <w:rPr>
-          <w:sz w:val="40"/>
-          <w:szCs w:val="40"/>
-          <w:lang w:val="bg-BG"/>
-        </w:rPr>
-        <w:t>зуум</w:t>
-      </w:r>
-      <w:proofErr w:type="spellEnd"/>
-      <w:r>
-        <w:rPr>
-          <w:sz w:val="40"/>
-          <w:szCs w:val="40"/>
-          <w:lang w:val="bg-BG"/>
-        </w:rPr>
-        <w:t xml:space="preserve">“ ефект. Всички обяви за работа препращат към </w:t>
+        <w:t xml:space="preserve"> и резултатите. Стилизирал съм елементите като когато се мине над някоя обява за работа се получава лек „зуум“ ефект. Всички обяви за работа препращат към </w:t>
       </w:r>
       <w:r>
         <w:rPr>
@@ -711,7 +601,6 @@
         </w:rPr>
         <w:t xml:space="preserve"> С </w:t>
       </w:r>
-      <w:proofErr w:type="spellStart"/>
       <w:r>
         <w:rPr>
           <w:sz w:val="40"/>
@@ -719,7 +608,6 @@
         </w:rPr>
         <w:t>Javascript</w:t>
       </w:r>
-      <w:proofErr w:type="spellEnd"/>
       <w:r>
         <w:rPr>
           <w:sz w:val="40"/>
@@ -787,7 +675,7 @@
 </file>
 
 <file path=word/styles.xml><?xml version="1.0" encoding="utf-8"?>
-<w:styles xmlns:mc="http://schemas.openxmlformats.org/markup-compatibility/2006" xmlns:r="http://schemas.openxmlformats.org/officeDocument/2006/relationships" xmlns:w="http://schemas.openxmlformats.org/wordprocessingml/2006/main" xmlns:w14="http://schemas.microsoft.com/office/word/2010/wordml" xmlns:w15="http://schemas.microsoft.com/office/word/2012/wordml" xmlns:w16cex="http://schemas.microsoft.com/office/word/2018/wordml/cex" xmlns:w16cid="http://schemas.microsoft.com/office/word/2016/wordml/cid" xmlns:w16="http://schemas.microsoft.com/office/word/2018/wordml" xmlns:w16sdtdh="http://schemas.microsoft.com/office/word/2020/wordml/sdtdatahash" xmlns:w16se="http://schemas.microsoft.com/office/word/2015/wordml/symex" mc:Ignorable="w14 w15 w16se w16cid w16 w16cex w16sdtdh">
+<w:styles xmlns:mc="http://schemas.openxmlformats.org/markup-compatibility/2006" xmlns:r="http://schemas.openxmlformats.org/officeDocument/2006/relationships" xmlns:w="http://schemas.openxmlformats.org/wordprocessingml/2006/main" xmlns:w14="http://schemas.microsoft.com/office/word/2010/wordml" xmlns:w15="http://schemas.microsoft.com/office/word/2012/wordml" xmlns:w16cex="http://schemas.microsoft.com/office/word/2018/wordml/cex" xmlns:w16cid="http://schemas.microsoft.com/office/word/2016/wordml/cid" xmlns:w16="http://schemas.microsoft.com/office/word/2018/wordml" xmlns:w16du="http://schemas.microsoft.com/office/word/2023/wordml/word16du" xmlns:w16sdtdh="http://schemas.microsoft.com/office/word/2020/wordml/sdtdatahash" xmlns:w16sdtfl="http://schemas.microsoft.com/office/word/2024/wordml/sdtformatlock" xmlns:w16se="http://schemas.microsoft.com/office/word/2015/wordml/symex" mc:Ignorable="w14 w15 w16se w16cid w16 w16cex w16sdtdh w16sdtfl w16du">
   <w:docDefaults>
     <w:rPrDefault>
       <w:rPr>

</xml_diff>